<commit_message>
add gitignore program updates
</commit_message>
<xml_diff>
--- a/midd_comunicacion_1_5_2020/programa/Span3151HighBegResourcesDescENG-Summer2020.docx
+++ b/midd_comunicacion_1_5_2020/programa/Span3151HighBegResourcesDescENG-Summer2020.docx
@@ -2,16 +2,6 @@
 <file path=word/document.xml><?xml version="1.0" encoding="utf-8"?>
 <w:document xmlns:wpc="http://schemas.microsoft.com/office/word/2010/wordprocessingCanvas" xmlns:cx="http://schemas.microsoft.com/office/drawing/2014/chartex" xmlns:cx1="http://schemas.microsoft.com/office/drawing/2015/9/8/chartex" xmlns:cx2="http://schemas.microsoft.com/office/drawing/2015/10/21/chartex" xmlns:cx3="http://schemas.microsoft.com/office/drawing/2016/5/9/chartex" xmlns:cx4="http://schemas.microsoft.com/office/drawing/2016/5/10/chartex" xmlns:cx5="http://schemas.microsoft.com/office/drawing/2016/5/11/chartex" xmlns:cx6="http://schemas.microsoft.com/office/drawing/2016/5/12/chartex" xmlns:cx7="http://schemas.microsoft.com/office/drawing/2016/5/13/chartex" xmlns:cx8="http://schemas.microsoft.com/office/drawing/2016/5/14/chartex" xmlns:mc="http://schemas.openxmlformats.org/markup-compatibility/2006" xmlns:aink="http://schemas.microsoft.com/office/drawing/2016/ink" xmlns:am3d="http://schemas.microsoft.com/office/drawing/2017/model3d" xmlns:o="urn:schemas-microsoft-com:office:office" xmlns:r="http://schemas.openxmlformats.org/officeDocument/2006/relationships" xmlns:m="http://schemas.openxmlformats.org/officeDocument/2006/math" xmlns:v="urn:schemas-microsoft-com:vml" xmlns:wp14="http://schemas.microsoft.com/office/word/2010/wordprocessingDrawing" xmlns:wp="http://schemas.openxmlformats.org/drawingml/2006/wordprocessingDrawing" xmlns:w10="urn:schemas-microsoft-com:office:word" xmlns:w="http://schemas.openxmlformats.org/wordprocessingml/2006/main" xmlns:w14="http://schemas.microsoft.com/office/word/2010/wordml" xmlns:w15="http://schemas.microsoft.com/office/word/2012/wordml" xmlns:w16cex="http://schemas.microsoft.com/office/word/2018/wordml/cex" xmlns:w16cid="http://schemas.microsoft.com/office/word/2016/wordml/cid" xmlns:w16="http://schemas.microsoft.com/office/word/2018/wordml" xmlns:w16se="http://schemas.microsoft.com/office/word/2015/wordml/symex" xmlns:wpg="http://schemas.microsoft.com/office/word/2010/wordprocessingGroup" xmlns:wpi="http://schemas.microsoft.com/office/word/2010/wordprocessingInk" xmlns:wne="http://schemas.microsoft.com/office/word/2006/wordml" xmlns:wps="http://schemas.microsoft.com/office/word/2010/wordprocessingShape" mc:Ignorable="w14 w15 w16se w16cid w16 w16cex wp14">
   <w:body>
-    <w:p>
-      <w:pPr>
-        <w:pStyle w:val="Title"/>
-        <w:ind w:right="0"/>
-        <w:rPr>
-          <w:rFonts w:ascii="Palatino Linotype" w:hAnsi="Palatino Linotype"/>
-          <w:lang w:val="es-ES"/>
-        </w:rPr>
-      </w:pPr>
-    </w:p>
     <w:tbl>
       <w:tblPr>
         <w:tblStyle w:val="TableGrid"/>
@@ -33,7 +23,7 @@
       <w:tr>
         <w:tc>
           <w:tcPr>
-            <w:tcW w:w="8455" w:type="dxa"/>
+            <w:tcW w:w="8374" w:type="dxa"/>
           </w:tcPr>
           <w:p>
             <w:pPr>
@@ -41,9 +31,16 @@
               <w:ind w:right="0"/>
               <w:rPr>
                 <w:rFonts w:ascii="Palatino Linotype" w:hAnsi="Palatino Linotype"/>
-                <w:lang w:val="es-ES"/>
+                <w:lang w:val="en-US"/>
               </w:rPr>
             </w:pPr>
+            <w:r>
+              <w:rPr>
+                <w:rFonts w:ascii="Palatino Linotype" w:hAnsi="Palatino Linotype"/>
+                <w:lang w:val="en-US"/>
+              </w:rPr>
+              <w:t>MIDDLEBURY COLLEGE</w:t>
+            </w:r>
           </w:p>
           <w:p>
             <w:pPr>
@@ -57,9 +54,18 @@
             <w:r>
               <w:rPr>
                 <w:rFonts w:ascii="Palatino Linotype" w:hAnsi="Palatino Linotype"/>
+                <w:b w:val="0"/>
                 <w:lang w:val="en-US"/>
               </w:rPr>
-              <w:t>MIDDLEBURY COLLEGE</w:t>
+              <w:t>School</w:t>
+            </w:r>
+            <w:r>
+              <w:rPr>
+                <w:rFonts w:ascii="Palatino Linotype" w:hAnsi="Palatino Linotype"/>
+                <w:b w:val="0"/>
+                <w:lang w:val="en-US"/>
+              </w:rPr>
+              <w:t xml:space="preserve"> of Spanish</w:t>
             </w:r>
           </w:p>
           <w:p>
@@ -74,32 +80,6 @@
             <w:r>
               <w:rPr>
                 <w:rFonts w:ascii="Palatino Linotype" w:hAnsi="Palatino Linotype"/>
-                <w:b w:val="0"/>
-                <w:lang w:val="en-US"/>
-              </w:rPr>
-              <w:t>School</w:t>
-            </w:r>
-            <w:r>
-              <w:rPr>
-                <w:rFonts w:ascii="Palatino Linotype" w:hAnsi="Palatino Linotype"/>
-                <w:b w:val="0"/>
-                <w:lang w:val="en-US"/>
-              </w:rPr>
-              <w:t xml:space="preserve"> of Spanish</w:t>
-            </w:r>
-          </w:p>
-          <w:p>
-            <w:pPr>
-              <w:pStyle w:val="Title"/>
-              <w:ind w:right="0"/>
-              <w:rPr>
-                <w:rFonts w:ascii="Palatino Linotype" w:hAnsi="Palatino Linotype"/>
-                <w:lang w:val="en-US"/>
-              </w:rPr>
-            </w:pPr>
-            <w:r>
-              <w:rPr>
-                <w:rFonts w:ascii="Palatino Linotype" w:hAnsi="Palatino Linotype"/>
                 <w:lang w:val="en-US"/>
               </w:rPr>
               <w:t xml:space="preserve">Summer </w:t>
@@ -133,7 +113,7 @@
         </w:tc>
         <w:tc>
           <w:tcPr>
-            <w:tcW w:w="1165" w:type="dxa"/>
+            <w:tcW w:w="1256" w:type="dxa"/>
           </w:tcPr>
           <w:p>
             <w:pPr>
@@ -271,10 +251,10 @@
         <w:tblLook w:val="04A0" w:firstRow="1" w:lastRow="0" w:firstColumn="1" w:lastColumn="0" w:noHBand="0" w:noVBand="1"/>
       </w:tblPr>
       <w:tblGrid>
-        <w:gridCol w:w="1002"/>
+        <w:gridCol w:w="1016"/>
         <w:gridCol w:w="2199"/>
-        <w:gridCol w:w="2086"/>
-        <w:gridCol w:w="2049"/>
+        <w:gridCol w:w="2076"/>
+        <w:gridCol w:w="2045"/>
         <w:gridCol w:w="2014"/>
       </w:tblGrid>
       <w:tr>
@@ -293,7 +273,6 @@
                 <w:rFonts w:ascii="Palatino Linotype" w:hAnsi="Palatino Linotype"/>
                 <w:sz w:val="16"/>
                 <w:szCs w:val="16"/>
-                <w:lang w:val="es-ES"/>
               </w:rPr>
             </w:pPr>
           </w:p>
@@ -356,16 +335,7 @@
                 <w:szCs w:val="16"/>
                 <w:lang w:val="es-ES_tradnl"/>
               </w:rPr>
-              <w:t>Section</w:t>
-            </w:r>
-            <w:r>
-              <w:rPr>
-                <w:rFonts w:ascii="Palatino Linotype" w:hAnsi="Palatino Linotype"/>
-                <w:sz w:val="16"/>
-                <w:szCs w:val="16"/>
-                <w:lang w:val="es-ES_tradnl"/>
-              </w:rPr>
-              <w:t>s</w:t>
+              <w:t>Sections</w:t>
             </w:r>
             <w:proofErr w:type="spellEnd"/>
             <w:r>
@@ -438,16 +408,7 @@
                 <w:szCs w:val="16"/>
                 <w:lang w:val="es-ES_tradnl"/>
               </w:rPr>
-              <w:t xml:space="preserve"> </w:t>
-            </w:r>
-            <w:r>
-              <w:rPr>
-                <w:rFonts w:ascii="Palatino Linotype" w:hAnsi="Palatino Linotype"/>
-                <w:sz w:val="16"/>
-                <w:szCs w:val="16"/>
-                <w:lang w:val="es-ES_tradnl"/>
-              </w:rPr>
-              <w:t>D</w:t>
+              <w:t xml:space="preserve"> D</w:t>
             </w:r>
           </w:p>
         </w:tc>
@@ -483,16 +444,7 @@
                 <w:szCs w:val="16"/>
                 <w:lang w:val="es-ES_tradnl"/>
               </w:rPr>
-              <w:t xml:space="preserve"> </w:t>
-            </w:r>
-            <w:r>
-              <w:rPr>
-                <w:rFonts w:ascii="Palatino Linotype" w:hAnsi="Palatino Linotype"/>
-                <w:sz w:val="16"/>
-                <w:szCs w:val="16"/>
-                <w:lang w:val="es-ES_tradnl"/>
-              </w:rPr>
-              <w:t>E</w:t>
+              <w:t xml:space="preserve"> E</w:t>
             </w:r>
           </w:p>
         </w:tc>
@@ -523,7 +475,25 @@
                 <w:szCs w:val="16"/>
                 <w:lang w:val="es-ES_tradnl"/>
               </w:rPr>
-              <w:t>Profesors</w:t>
+              <w:t>Profe</w:t>
+            </w:r>
+            <w:r>
+              <w:rPr>
+                <w:rFonts w:ascii="Palatino Linotype" w:hAnsi="Palatino Linotype"/>
+                <w:sz w:val="16"/>
+                <w:szCs w:val="16"/>
+                <w:lang w:val="es-ES_tradnl"/>
+              </w:rPr>
+              <w:t>s</w:t>
+            </w:r>
+            <w:r>
+              <w:rPr>
+                <w:rFonts w:ascii="Palatino Linotype" w:hAnsi="Palatino Linotype"/>
+                <w:sz w:val="16"/>
+                <w:szCs w:val="16"/>
+                <w:lang w:val="es-ES_tradnl"/>
+              </w:rPr>
+              <w:t>sors</w:t>
             </w:r>
             <w:proofErr w:type="spellEnd"/>
           </w:p>
@@ -1527,7 +1497,6 @@
           <w:rFonts w:ascii="Palatino Linotype" w:hAnsi="Palatino Linotype"/>
           <w:sz w:val="20"/>
         </w:rPr>
-        <w:lastRenderedPageBreak/>
         <w:t>• describe their daily life experiences (routines, activities, etc.)</w:t>
       </w:r>
       <w:r>
@@ -1544,6 +1513,13 @@
           <w:sz w:val="20"/>
         </w:rPr>
         <w:br/>
+      </w:r>
+      <w:r>
+        <w:rPr>
+          <w:rFonts w:ascii="Palatino Linotype" w:hAnsi="Palatino Linotype"/>
+          <w:sz w:val="20"/>
+        </w:rPr>
+        <w:lastRenderedPageBreak/>
         <w:t>• narrate events in present and future time (past time in limited fashion)</w:t>
       </w:r>
       <w:r>
@@ -3102,7 +3078,7 @@
           <w:sz w:val="20"/>
           <w:szCs w:val="20"/>
         </w:rPr>
-        <w:t xml:space="preserve">From the first day, you are expected to avoid using </w:t>
+        <w:t xml:space="preserve">From the first day, you are expected to avoid using English. For the first two weeks, you may use English for absolute essentials, but not for leisurely conversation. After the second week, you will join the rest of the Spanish school in speaking only in Spanish. </w:t>
       </w:r>
       <w:r>
         <w:rPr>
@@ -3112,7 +3088,7 @@
           <w:szCs w:val="20"/>
         </w:rPr>
         <w:lastRenderedPageBreak/>
-        <w:t xml:space="preserve">English. For the first two weeks, you may use English for absolute essentials, but not for leisurely conversation. After the second week, you will join the rest of the Spanish school in speaking only in Spanish. Even though it may seem impossible to you at the beginning, our many years of experience have shown that students who adhere faithfully to the pledge will show significant progress by the end of the program, and will be able to carry on conversations, enjoy new friendships in Spanish, and participate actively in the life of the Spanish School. Research conducted at </w:t>
+        <w:t xml:space="preserve">Even though it may seem impossible to you at the beginning, our many years of experience have shown that students who adhere faithfully to the pledge will show significant progress by the end of the program, and will be able to carry on conversations, enjoy new friendships in Spanish, and participate actively in the life of the Spanish School. Research conducted at </w:t>
       </w:r>
       <w:r>
         <w:rPr>
@@ -3534,17 +3510,7 @@
           <w:sz w:val="20"/>
           <w:szCs w:val="20"/>
         </w:rPr>
-        <w:t xml:space="preserve">A written work (or paper) submitted to meet the requirements of a particular course is assumed to be work completed for that course; the same written work (or paper), or substantially similar papers, may not be used to meet the requirements of two different courses, in the same or different terms, without the prior consent of each faculty member involved. Students who break this rule will fail the second course. Students </w:t>
-      </w:r>
-      <w:r>
-        <w:rPr>
-          <w:rFonts w:ascii="Palatino Linotype" w:hAnsi="Palatino Linotype"/>
-          <w:color w:val="auto"/>
-          <w:sz w:val="20"/>
-          <w:szCs w:val="20"/>
-        </w:rPr>
-        <w:lastRenderedPageBreak/>
-        <w:t>incorporating similar material in more than one paper are required to confirm each professor's expectations in advance in order to avoid any inadvertent transgression of the rule.</w:t>
+        <w:t>A written work (or paper) submitted to meet the requirements of a particular course is assumed to be work completed for that course; the same written work (or paper), or substantially similar papers, may not be used to meet the requirements of two different courses, in the same or different terms, without the prior consent of each faculty member involved. Students who break this rule will fail the second course. Students incorporating similar material in more than one paper are required to confirm each professor's expectations in advance in order to avoid any inadvertent transgression of the rule.</w:t>
       </w:r>
       <w:r>
         <w:rPr>
@@ -3563,6 +3529,7 @@
           <w:sz w:val="20"/>
           <w:szCs w:val="20"/>
         </w:rPr>
+        <w:lastRenderedPageBreak/>
         <w:t>*For policies regarding plagiarism, see the Student Handbook</w:t>
       </w:r>
       <w:r>
@@ -3977,6 +3944,33 @@
         <w:rPr>
           <w:rStyle w:val="Strong"/>
           <w:rFonts w:ascii="Palatino Linotype" w:hAnsi="Palatino Linotype"/>
+          <w:sz w:val="20"/>
+        </w:rPr>
+      </w:pPr>
+    </w:p>
+    <w:p>
+      <w:pPr>
+        <w:rPr>
+          <w:rFonts w:ascii="Palatino Linotype" w:hAnsi="Palatino Linotype"/>
+          <w:b/>
+          <w:sz w:val="20"/>
+        </w:rPr>
+      </w:pPr>
+    </w:p>
+    <w:p>
+      <w:pPr>
+        <w:rPr>
+          <w:rFonts w:ascii="Palatino Linotype" w:hAnsi="Palatino Linotype"/>
+          <w:b/>
+          <w:sz w:val="20"/>
+        </w:rPr>
+      </w:pPr>
+    </w:p>
+    <w:p>
+      <w:pPr>
+        <w:rPr>
+          <w:rFonts w:ascii="Palatino Linotype" w:hAnsi="Palatino Linotype"/>
+          <w:b/>
           <w:sz w:val="20"/>
         </w:rPr>
       </w:pPr>
@@ -5371,12 +5365,7 @@
       </w:pPr>
     </w:p>
     <w:sectPr>
-      <w:headerReference w:type="even" r:id="rId10"/>
-      <w:headerReference w:type="default" r:id="rId11"/>
-      <w:footerReference w:type="even" r:id="rId12"/>
-      <w:footerReference w:type="default" r:id="rId13"/>
-      <w:headerReference w:type="first" r:id="rId14"/>
-      <w:footerReference w:type="first" r:id="rId15"/>
+      <w:footerReference w:type="default" r:id="rId10"/>
       <w:pgSz w:w="12240" w:h="15840"/>
       <w:pgMar w:top="1008" w:right="1440" w:bottom="1008" w:left="1170" w:header="720" w:footer="720" w:gutter="0"/>
       <w:cols w:space="720"/>
@@ -5410,46 +5399,49 @@
   <w:p>
     <w:pPr>
       <w:pStyle w:val="Footer"/>
-    </w:pPr>
-  </w:p>
-</w:ftr>
-</file>
-
-<file path=word/footer2.xml><?xml version="1.0" encoding="utf-8"?>
-<w:ftr xmlns:wpc="http://schemas.microsoft.com/office/word/2010/wordprocessingCanvas" xmlns:cx="http://schemas.microsoft.com/office/drawing/2014/chartex" xmlns:cx1="http://schemas.microsoft.com/office/drawing/2015/9/8/chartex" xmlns:cx2="http://schemas.microsoft.com/office/drawing/2015/10/21/chartex" xmlns:cx3="http://schemas.microsoft.com/office/drawing/2016/5/9/chartex" xmlns:cx4="http://schemas.microsoft.com/office/drawing/2016/5/10/chartex" xmlns:cx5="http://schemas.microsoft.com/office/drawing/2016/5/11/chartex" xmlns:cx6="http://schemas.microsoft.com/office/drawing/2016/5/12/chartex" xmlns:cx7="http://schemas.microsoft.com/office/drawing/2016/5/13/chartex" xmlns:cx8="http://schemas.microsoft.com/office/drawing/2016/5/14/chartex" xmlns:mc="http://schemas.openxmlformats.org/markup-compatibility/2006" xmlns:aink="http://schemas.microsoft.com/office/drawing/2016/ink" xmlns:am3d="http://schemas.microsoft.com/office/drawing/2017/model3d" xmlns:o="urn:schemas-microsoft-com:office:office" xmlns:r="http://schemas.openxmlformats.org/officeDocument/2006/relationships" xmlns:m="http://schemas.openxmlformats.org/officeDocument/2006/math" xmlns:v="urn:schemas-microsoft-com:vml" xmlns:wp14="http://schemas.microsoft.com/office/word/2010/wordprocessingDrawing" xmlns:wp="http://schemas.openxmlformats.org/drawingml/2006/wordprocessingDrawing" xmlns:w10="urn:schemas-microsoft-com:office:word" xmlns:w="http://schemas.openxmlformats.org/wordprocessingml/2006/main" xmlns:w14="http://schemas.microsoft.com/office/word/2010/wordml" xmlns:w15="http://schemas.microsoft.com/office/word/2012/wordml" xmlns:w16cex="http://schemas.microsoft.com/office/word/2018/wordml/cex" xmlns:w16cid="http://schemas.microsoft.com/office/word/2016/wordml/cid" xmlns:w16="http://schemas.microsoft.com/office/word/2018/wordml" xmlns:w16se="http://schemas.microsoft.com/office/word/2015/wordml/symex" xmlns:wpg="http://schemas.microsoft.com/office/word/2010/wordprocessingGroup" xmlns:wpi="http://schemas.microsoft.com/office/word/2010/wordprocessingInk" xmlns:wne="http://schemas.microsoft.com/office/word/2006/wordml" xmlns:wps="http://schemas.microsoft.com/office/word/2010/wordprocessingShape" mc:Ignorable="w14 w15 w16se w16cid w16 w16cex wp14">
-  <w:p>
-    <w:pPr>
-      <w:pStyle w:val="Footer"/>
+      <w:jc w:val="right"/>
+      <w:rPr>
+        <w:rFonts w:ascii="Times New Roman" w:hAnsi="Times New Roman"/>
+        <w:sz w:val="20"/>
+      </w:rPr>
     </w:pPr>
     <w:r>
+      <w:rPr>
+        <w:rFonts w:ascii="Times New Roman" w:hAnsi="Times New Roman"/>
+        <w:sz w:val="20"/>
+      </w:rPr>
       <w:fldChar w:fldCharType="begin"/>
     </w:r>
     <w:r>
+      <w:rPr>
+        <w:rFonts w:ascii="Times New Roman" w:hAnsi="Times New Roman"/>
+        <w:sz w:val="20"/>
+      </w:rPr>
       <w:instrText xml:space="preserve"> PAGE   \* MERGEFORMAT </w:instrText>
     </w:r>
     <w:r>
+      <w:rPr>
+        <w:rFonts w:ascii="Times New Roman" w:hAnsi="Times New Roman"/>
+        <w:sz w:val="20"/>
+      </w:rPr>
       <w:fldChar w:fldCharType="separate"/>
     </w:r>
     <w:r>
       <w:rPr>
+        <w:rFonts w:ascii="Times New Roman" w:hAnsi="Times New Roman"/>
         <w:noProof/>
+        <w:sz w:val="20"/>
       </w:rPr>
       <w:t>1</w:t>
     </w:r>
     <w:r>
+      <w:rPr>
+        <w:rFonts w:ascii="Times New Roman" w:hAnsi="Times New Roman"/>
+        <w:sz w:val="20"/>
+      </w:rPr>
       <w:fldChar w:fldCharType="end"/>
     </w:r>
   </w:p>
-  <w:p>
-    <w:pPr>
-      <w:pStyle w:val="Footer"/>
-    </w:pPr>
-  </w:p>
-</w:ftr>
-</file>
-
-<file path=word/footer3.xml><?xml version="1.0" encoding="utf-8"?>
-<w:ftr xmlns:wpc="http://schemas.microsoft.com/office/word/2010/wordprocessingCanvas" xmlns:cx="http://schemas.microsoft.com/office/drawing/2014/chartex" xmlns:cx1="http://schemas.microsoft.com/office/drawing/2015/9/8/chartex" xmlns:cx2="http://schemas.microsoft.com/office/drawing/2015/10/21/chartex" xmlns:cx3="http://schemas.microsoft.com/office/drawing/2016/5/9/chartex" xmlns:cx4="http://schemas.microsoft.com/office/drawing/2016/5/10/chartex" xmlns:cx5="http://schemas.microsoft.com/office/drawing/2016/5/11/chartex" xmlns:cx6="http://schemas.microsoft.com/office/drawing/2016/5/12/chartex" xmlns:cx7="http://schemas.microsoft.com/office/drawing/2016/5/13/chartex" xmlns:cx8="http://schemas.microsoft.com/office/drawing/2016/5/14/chartex" xmlns:mc="http://schemas.openxmlformats.org/markup-compatibility/2006" xmlns:aink="http://schemas.microsoft.com/office/drawing/2016/ink" xmlns:am3d="http://schemas.microsoft.com/office/drawing/2017/model3d" xmlns:o="urn:schemas-microsoft-com:office:office" xmlns:r="http://schemas.openxmlformats.org/officeDocument/2006/relationships" xmlns:m="http://schemas.openxmlformats.org/officeDocument/2006/math" xmlns:v="urn:schemas-microsoft-com:vml" xmlns:wp14="http://schemas.microsoft.com/office/word/2010/wordprocessingDrawing" xmlns:wp="http://schemas.openxmlformats.org/drawingml/2006/wordprocessingDrawing" xmlns:w10="urn:schemas-microsoft-com:office:word" xmlns:w="http://schemas.openxmlformats.org/wordprocessingml/2006/main" xmlns:w14="http://schemas.microsoft.com/office/word/2010/wordml" xmlns:w15="http://schemas.microsoft.com/office/word/2012/wordml" xmlns:w16cex="http://schemas.microsoft.com/office/word/2018/wordml/cex" xmlns:w16cid="http://schemas.microsoft.com/office/word/2016/wordml/cid" xmlns:w16="http://schemas.microsoft.com/office/word/2018/wordml" xmlns:w16se="http://schemas.microsoft.com/office/word/2015/wordml/symex" xmlns:wpg="http://schemas.microsoft.com/office/word/2010/wordprocessingGroup" xmlns:wpi="http://schemas.microsoft.com/office/word/2010/wordprocessingInk" xmlns:wne="http://schemas.microsoft.com/office/word/2006/wordml" xmlns:wps="http://schemas.microsoft.com/office/word/2010/wordprocessingShape" mc:Ignorable="w14 w15 w16se w16cid w16 w16cex wp14">
   <w:p>
     <w:pPr>
       <w:pStyle w:val="Footer"/>
@@ -5475,36 +5467,6 @@
     </w:p>
   </w:footnote>
 </w:footnotes>
-</file>
-
-<file path=word/header1.xml><?xml version="1.0" encoding="utf-8"?>
-<w:hdr xmlns:wpc="http://schemas.microsoft.com/office/word/2010/wordprocessingCanvas" xmlns:cx="http://schemas.microsoft.com/office/drawing/2014/chartex" xmlns:cx1="http://schemas.microsoft.com/office/drawing/2015/9/8/chartex" xmlns:cx2="http://schemas.microsoft.com/office/drawing/2015/10/21/chartex" xmlns:cx3="http://schemas.microsoft.com/office/drawing/2016/5/9/chartex" xmlns:cx4="http://schemas.microsoft.com/office/drawing/2016/5/10/chartex" xmlns:cx5="http://schemas.microsoft.com/office/drawing/2016/5/11/chartex" xmlns:cx6="http://schemas.microsoft.com/office/drawing/2016/5/12/chartex" xmlns:cx7="http://schemas.microsoft.com/office/drawing/2016/5/13/chartex" xmlns:cx8="http://schemas.microsoft.com/office/drawing/2016/5/14/chartex" xmlns:mc="http://schemas.openxmlformats.org/markup-compatibility/2006" xmlns:aink="http://schemas.microsoft.com/office/drawing/2016/ink" xmlns:am3d="http://schemas.microsoft.com/office/drawing/2017/model3d" xmlns:o="urn:schemas-microsoft-com:office:office" xmlns:r="http://schemas.openxmlformats.org/officeDocument/2006/relationships" xmlns:m="http://schemas.openxmlformats.org/officeDocument/2006/math" xmlns:v="urn:schemas-microsoft-com:vml" xmlns:wp14="http://schemas.microsoft.com/office/word/2010/wordprocessingDrawing" xmlns:wp="http://schemas.openxmlformats.org/drawingml/2006/wordprocessingDrawing" xmlns:w10="urn:schemas-microsoft-com:office:word" xmlns:w="http://schemas.openxmlformats.org/wordprocessingml/2006/main" xmlns:w14="http://schemas.microsoft.com/office/word/2010/wordml" xmlns:w15="http://schemas.microsoft.com/office/word/2012/wordml" xmlns:w16cex="http://schemas.microsoft.com/office/word/2018/wordml/cex" xmlns:w16cid="http://schemas.microsoft.com/office/word/2016/wordml/cid" xmlns:w16="http://schemas.microsoft.com/office/word/2018/wordml" xmlns:w16se="http://schemas.microsoft.com/office/word/2015/wordml/symex" xmlns:wpg="http://schemas.microsoft.com/office/word/2010/wordprocessingGroup" xmlns:wpi="http://schemas.microsoft.com/office/word/2010/wordprocessingInk" xmlns:wne="http://schemas.microsoft.com/office/word/2006/wordml" xmlns:wps="http://schemas.microsoft.com/office/word/2010/wordprocessingShape" mc:Ignorable="w14 w15 w16se w16cid w16 w16cex wp14">
-  <w:p>
-    <w:pPr>
-      <w:pStyle w:val="Header"/>
-    </w:pPr>
-  </w:p>
-</w:hdr>
-</file>
-
-<file path=word/header2.xml><?xml version="1.0" encoding="utf-8"?>
-<w:hdr xmlns:wpc="http://schemas.microsoft.com/office/word/2010/wordprocessingCanvas" xmlns:cx="http://schemas.microsoft.com/office/drawing/2014/chartex" xmlns:cx1="http://schemas.microsoft.com/office/drawing/2015/9/8/chartex" xmlns:cx2="http://schemas.microsoft.com/office/drawing/2015/10/21/chartex" xmlns:cx3="http://schemas.microsoft.com/office/drawing/2016/5/9/chartex" xmlns:cx4="http://schemas.microsoft.com/office/drawing/2016/5/10/chartex" xmlns:cx5="http://schemas.microsoft.com/office/drawing/2016/5/11/chartex" xmlns:cx6="http://schemas.microsoft.com/office/drawing/2016/5/12/chartex" xmlns:cx7="http://schemas.microsoft.com/office/drawing/2016/5/13/chartex" xmlns:cx8="http://schemas.microsoft.com/office/drawing/2016/5/14/chartex" xmlns:mc="http://schemas.openxmlformats.org/markup-compatibility/2006" xmlns:aink="http://schemas.microsoft.com/office/drawing/2016/ink" xmlns:am3d="http://schemas.microsoft.com/office/drawing/2017/model3d" xmlns:o="urn:schemas-microsoft-com:office:office" xmlns:r="http://schemas.openxmlformats.org/officeDocument/2006/relationships" xmlns:m="http://schemas.openxmlformats.org/officeDocument/2006/math" xmlns:v="urn:schemas-microsoft-com:vml" xmlns:wp14="http://schemas.microsoft.com/office/word/2010/wordprocessingDrawing" xmlns:wp="http://schemas.openxmlformats.org/drawingml/2006/wordprocessingDrawing" xmlns:w10="urn:schemas-microsoft-com:office:word" xmlns:w="http://schemas.openxmlformats.org/wordprocessingml/2006/main" xmlns:w14="http://schemas.microsoft.com/office/word/2010/wordml" xmlns:w15="http://schemas.microsoft.com/office/word/2012/wordml" xmlns:w16cex="http://schemas.microsoft.com/office/word/2018/wordml/cex" xmlns:w16cid="http://schemas.microsoft.com/office/word/2016/wordml/cid" xmlns:w16="http://schemas.microsoft.com/office/word/2018/wordml" xmlns:w16se="http://schemas.microsoft.com/office/word/2015/wordml/symex" xmlns:wpg="http://schemas.microsoft.com/office/word/2010/wordprocessingGroup" xmlns:wpi="http://schemas.microsoft.com/office/word/2010/wordprocessingInk" xmlns:wne="http://schemas.microsoft.com/office/word/2006/wordml" xmlns:wps="http://schemas.microsoft.com/office/word/2010/wordprocessingShape" mc:Ignorable="w14 w15 w16se w16cid w16 w16cex wp14">
-  <w:p>
-    <w:pPr>
-      <w:pStyle w:val="Header"/>
-    </w:pPr>
-  </w:p>
-</w:hdr>
-</file>
-
-<file path=word/header3.xml><?xml version="1.0" encoding="utf-8"?>
-<w:hdr xmlns:wpc="http://schemas.microsoft.com/office/word/2010/wordprocessingCanvas" xmlns:cx="http://schemas.microsoft.com/office/drawing/2014/chartex" xmlns:cx1="http://schemas.microsoft.com/office/drawing/2015/9/8/chartex" xmlns:cx2="http://schemas.microsoft.com/office/drawing/2015/10/21/chartex" xmlns:cx3="http://schemas.microsoft.com/office/drawing/2016/5/9/chartex" xmlns:cx4="http://schemas.microsoft.com/office/drawing/2016/5/10/chartex" xmlns:cx5="http://schemas.microsoft.com/office/drawing/2016/5/11/chartex" xmlns:cx6="http://schemas.microsoft.com/office/drawing/2016/5/12/chartex" xmlns:cx7="http://schemas.microsoft.com/office/drawing/2016/5/13/chartex" xmlns:cx8="http://schemas.microsoft.com/office/drawing/2016/5/14/chartex" xmlns:mc="http://schemas.openxmlformats.org/markup-compatibility/2006" xmlns:aink="http://schemas.microsoft.com/office/drawing/2016/ink" xmlns:am3d="http://schemas.microsoft.com/office/drawing/2017/model3d" xmlns:o="urn:schemas-microsoft-com:office:office" xmlns:r="http://schemas.openxmlformats.org/officeDocument/2006/relationships" xmlns:m="http://schemas.openxmlformats.org/officeDocument/2006/math" xmlns:v="urn:schemas-microsoft-com:vml" xmlns:wp14="http://schemas.microsoft.com/office/word/2010/wordprocessingDrawing" xmlns:wp="http://schemas.openxmlformats.org/drawingml/2006/wordprocessingDrawing" xmlns:w10="urn:schemas-microsoft-com:office:word" xmlns:w="http://schemas.openxmlformats.org/wordprocessingml/2006/main" xmlns:w14="http://schemas.microsoft.com/office/word/2010/wordml" xmlns:w15="http://schemas.microsoft.com/office/word/2012/wordml" xmlns:w16cex="http://schemas.microsoft.com/office/word/2018/wordml/cex" xmlns:w16cid="http://schemas.microsoft.com/office/word/2016/wordml/cid" xmlns:w16="http://schemas.microsoft.com/office/word/2018/wordml" xmlns:w16se="http://schemas.microsoft.com/office/word/2015/wordml/symex" xmlns:wpg="http://schemas.microsoft.com/office/word/2010/wordprocessingGroup" xmlns:wpi="http://schemas.microsoft.com/office/word/2010/wordprocessingInk" xmlns:wne="http://schemas.microsoft.com/office/word/2006/wordml" xmlns:wps="http://schemas.microsoft.com/office/word/2010/wordprocessingShape" mc:Ignorable="w14 w15 w16se w16cid w16 w16cex wp14">
-  <w:p>
-    <w:pPr>
-      <w:pStyle w:val="Header"/>
-    </w:pPr>
-  </w:p>
-</w:hdr>
 </file>
 
 <file path=word/numbering.xml><?xml version="1.0" encoding="utf-8"?>
@@ -7401,6 +7363,7 @@
     <w:lsdException w:name="HTML Sample" w:semiHidden="1" w:unhideWhenUsed="1"/>
     <w:lsdException w:name="HTML Typewriter" w:semiHidden="1" w:unhideWhenUsed="1"/>
     <w:lsdException w:name="HTML Variable" w:semiHidden="1" w:unhideWhenUsed="1"/>
+    <w:lsdException w:name="Normal Table" w:semiHidden="1" w:unhideWhenUsed="1"/>
     <w:lsdException w:name="annotation subject" w:semiHidden="1" w:unhideWhenUsed="1"/>
     <w:lsdException w:name="No List" w:semiHidden="1" w:unhideWhenUsed="1"/>
     <w:lsdException w:name="Outline List 1" w:semiHidden="1" w:unhideWhenUsed="1"/>
@@ -7447,8 +7410,10 @@
     <w:lsdException w:name="Table Subtle 2" w:semiHidden="1" w:unhideWhenUsed="1"/>
     <w:lsdException w:name="Table Web 1" w:semiHidden="1" w:unhideWhenUsed="1"/>
     <w:lsdException w:name="Table Web 2" w:semiHidden="1" w:unhideWhenUsed="1"/>
+    <w:lsdException w:name="Table Web 3" w:semiHidden="1" w:unhideWhenUsed="1"/>
     <w:lsdException w:name="Balloon Text" w:semiHidden="1" w:unhideWhenUsed="1"/>
     <w:lsdException w:name="Table Grid" w:uiPriority="59"/>
+    <w:lsdException w:name="Table Theme" w:semiHidden="1" w:unhideWhenUsed="1"/>
     <w:lsdException w:name="Placeholder Text" w:semiHidden="1" w:unhideWhenUsed="1"/>
     <w:lsdException w:name="No Spacing" w:qFormat="1"/>
     <w:lsdException w:name="Light Shading"/>

</xml_diff>